<commit_message>
Reading LSM9DS1 sensor working.
</commit_message>
<xml_diff>
--- a/InstallationInstructions.docx
+++ b/InstallationInstructions.docx
@@ -236,8 +236,6 @@
       <w:r>
         <w:t>\Thor_STM32</w:t>
       </w:r>
-      <w:bookmarkStart w:id="0" w:name="_GoBack"/>
-      <w:bookmarkEnd w:id="0"/>
     </w:p>
     <w:p>
       <w:pPr>
@@ -307,6 +305,14 @@
       <w:r>
         <w:t>-Nano. The easy fix is to comment out the implementation found in FastSemihosting.cpp line 204.</w:t>
       </w:r>
+    </w:p>
+    <w:p/>
+    <w:p>
+      <w:r>
+        <w:t>TODO: Make screen shots of the properties pages. Also, don’t forget about the macros needed for building.</w:t>
+      </w:r>
+      <w:bookmarkStart w:id="0" w:name="_GoBack"/>
+      <w:bookmarkEnd w:id="0"/>
     </w:p>
     <w:sectPr>
       <w:pgSz w:w="12240" w:h="15840"/>

</xml_diff>